<commit_message>
docs: fix covering letter
</commit_message>
<xml_diff>
--- a/documentation/Сопроводительное письмо.docx
+++ b/documentation/Сопроводительное письмо.docx
@@ -11,6 +11,7 @@
         <w:rPr>
           <w:b/>
           <w:bCs/>
+          <w:highlight w:val="none"/>
         </w:rPr>
       </w:pPr>
       <w:r>
@@ -18,7 +19,7 @@
           <w:b/>
           <w:bCs/>
         </w:rPr>
-        <w:t xml:space="preserve">Кому: </w:t>
+        <w:t xml:space="preserve">Кому: Старшему преподавателю ФГБОУ ВО «ВГУ» </w:t>
       </w:r>
       <w:r>
         <w:rPr>
@@ -72,6 +73,49 @@
         <w:rPr>
           <w:b/>
           <w:bCs/>
+          <w:highlight w:val="none"/>
+        </w:rPr>
+      </w:r>
+      <w:r>
+        <w:rPr>
+          <w:b/>
+          <w:bCs/>
+          <w:highlight w:val="none"/>
+        </w:rPr>
+      </w:r>
+      <w:r>
+        <w:rPr>
+          <w:b/>
+          <w:bCs/>
+          <w:highlight w:val="none"/>
+        </w:rPr>
+      </w:r>
+      <w:r>
+        <w:rPr>
+          <w:b/>
+          <w:bCs/>
+          <w:highlight w:val="none"/>
+        </w:rPr>
+      </w:r>
+      <w:r>
+        <w:rPr>
+          <w:b/>
+          <w:bCs/>
+          <w:highlight w:val="none"/>
+        </w:rPr>
+      </w:r>
+      <w:r>
+        <w:rPr>
+          <w:b/>
+          <w:bCs/>
+          <w:highlight w:val="none"/>
+        </w:rPr>
+      </w:r>
+      <w:r>
+        <w:rPr>
+          <w:b/>
+          <w:bCs/>
+          <w:highlight w:val="none"/>
         </w:rPr>
       </w:r>
     </w:p>
@@ -84,6 +128,7 @@
         <w:rPr>
           <w:b/>
           <w:bCs/>
+          <w:highlight w:val="none"/>
         </w:rPr>
       </w:pPr>
       <w:r>
@@ -98,14 +143,14 @@
           <w:b/>
           <w:bCs/>
         </w:rPr>
-        <w:t xml:space="preserve">я</w:t>
+        <w:t xml:space="preserve">я Вадимовича</w:t>
       </w:r>
       <w:r>
         <w:rPr>
           <w:b/>
           <w:bCs/>
         </w:rPr>
-        <w:t xml:space="preserve">, Ремезова Вадима, </w:t>
+        <w:t xml:space="preserve">, Ремезова Вадима Николаевича, </w:t>
       </w:r>
       <w:r>
         <w:rPr>
@@ -126,7 +171,7 @@
           <w:b/>
           <w:bCs/>
         </w:rPr>
-        <w:t xml:space="preserve"> Евгения</w:t>
+        <w:t xml:space="preserve"> Евгения Александровича</w:t>
       </w:r>
       <w:r>
         <w:rPr>
@@ -138,20 +183,15 @@
         <w:rPr>
           <w:b/>
           <w:bCs/>
+          <w:highlight w:val="none"/>
         </w:rPr>
       </w:r>
-    </w:p>
-    <w:p>
-      <w:pPr>
-        <w:pStyle w:val="868"/>
-        <w:pBdr/>
-        <w:spacing/>
-        <w:ind/>
+      <w:r>
         <w:rPr>
           <w:b/>
           <w:bCs/>
         </w:rPr>
-      </w:pPr>
+      </w:r>
       <w:r>
         <w:rPr>
           <w:b/>
@@ -186,15 +226,34 @@
         <w:rPr>
           <w:b/>
           <w:bCs/>
+          <w:highlight w:val="none"/>
         </w:rPr>
-        <w:t xml:space="preserve">Тема: Сопроводительное письмо по ТП к презентации проекта </w:t>
       </w:r>
       <w:r>
         <w:rPr>
           <w:b/>
           <w:bCs/>
+          <w:highlight w:val="none"/>
         </w:rPr>
-        <w:t xml:space="preserve">“</w:t>
+      </w:r>
+    </w:p>
+    <w:p>
+      <w:pPr>
+        <w:pStyle w:val="868"/>
+        <w:pBdr/>
+        <w:spacing/>
+        <w:ind/>
+        <w:rPr>
+          <w:b/>
+          <w:bCs/>
+        </w:rPr>
+      </w:pPr>
+      <w:r>
+        <w:rPr>
+          <w:b/>
+          <w:bCs/>
+        </w:rPr>
+        <w:t xml:space="preserve">Тема: Сопроводительное письмо к презентации проекта «</w:t>
       </w:r>
       <w:r>
         <w:rPr>
@@ -204,17 +263,59 @@
         </w:rPr>
         <w:t xml:space="preserve">RenTool</w:t>
       </w:r>
+      <w:r/>
       <w:r>
         <w:rPr>
           <w:b/>
           <w:bCs/>
         </w:rPr>
-        <w:t xml:space="preserve">”</w:t>
+        <w:t xml:space="preserve">»</w:t>
       </w:r>
       <w:r>
         <w:rPr>
           <w:b/>
           <w:bCs/>
+          <w:lang w:val="en-US"/>
+        </w:rPr>
+      </w:r>
+      <w:r>
+        <w:rPr>
+          <w:b/>
+          <w:bCs/>
+        </w:rPr>
+      </w:r>
+      <w:r>
+        <w:rPr>
+          <w:b w:val="0"/>
+          <w:bCs w:val="0"/>
+          <w:highlight w:val="none"/>
+        </w:rPr>
+      </w:r>
+      <w:r>
+        <w:rPr>
+          <w:b w:val="0"/>
+          <w:bCs w:val="0"/>
+          <w:highlight w:val="none"/>
+        </w:rPr>
+      </w:r>
+      <w:r>
+        <w:rPr>
+          <w:b/>
+          <w:bCs/>
+        </w:rPr>
+      </w:r>
+      <w:r>
+        <w:rPr>
+          <w:b w:val="0"/>
+          <w:bCs w:val="0"/>
+          <w:highlight w:val="none"/>
+        </w:rPr>
+      </w:r>
+      <w:r>
+        <w:rPr>
+          <w:b w:val="0"/>
+          <w:bCs w:val="0"/>
+          <w:highlight w:val="none"/>
         </w:rPr>
       </w:r>
       <w:r>
@@ -231,41 +332,43 @@
         <w:spacing/>
         <w:ind/>
         <w:rPr>
-          <w:b/>
-          <w:bCs/>
+          <w:b w:val="0"/>
+          <w:bCs w:val="0"/>
+          <w:highlight w:val="none"/>
         </w:rPr>
       </w:pPr>
       <w:r>
         <w:rPr>
-          <w:b/>
-          <w:bCs/>
+          <w:b w:val="0"/>
+          <w:bCs w:val="0"/>
         </w:rPr>
         <w:t xml:space="preserve">Уважаемый</w:t>
       </w:r>
       <w:r>
         <w:rPr>
-          <w:b/>
-          <w:bCs/>
+          <w:b w:val="0"/>
+          <w:bCs w:val="0"/>
         </w:rPr>
         <w:t xml:space="preserve"> </w:t>
       </w:r>
       <w:r>
         <w:rPr>
-          <w:b/>
-          <w:bCs/>
+          <w:b w:val="0"/>
+          <w:bCs w:val="0"/>
         </w:rPr>
         <w:t xml:space="preserve">Тарасов Вячеслав Сергеевич,</w:t>
       </w:r>
       <w:r>
         <w:rPr>
-          <w:b/>
-          <w:bCs/>
+          <w:b w:val="0"/>
+          <w:bCs w:val="0"/>
         </w:rPr>
       </w:r>
       <w:r>
         <w:rPr>
-          <w:b/>
-          <w:bCs/>
+          <w:b w:val="0"/>
+          <w:bCs w:val="0"/>
+          <w:highlight w:val="none"/>
         </w:rPr>
       </w:r>
     </w:p>
@@ -284,10 +387,7 @@
         <w:t xml:space="preserve"> </w:t>
       </w:r>
       <w:r>
-        <w:t xml:space="preserve">студентов факультета компьютерных наук воронежского государственного университета, рады представить вам наш проект </w:t>
-      </w:r>
-      <w:r>
-        <w:t xml:space="preserve">“</w:t>
+        <w:t xml:space="preserve">студентов факультета компьютерных наук ВГУ, рады представить вам наш проект «</w:t>
       </w:r>
       <w:r>
         <w:rPr>
@@ -295,8 +395,12 @@
         </w:rPr>
         <w:t xml:space="preserve">RenTool</w:t>
       </w:r>
+      <w:r/>
       <w:r>
-        <w:t xml:space="preserve">” </w:t>
+        <w:t xml:space="preserve">» </w:t>
+      </w:r>
+      <w:r>
+        <w:t xml:space="preserve"> </w:t>
       </w:r>
       <w:r>
         <w:t xml:space="preserve">–</w:t>
@@ -596,13 +700,10 @@
         <w:t xml:space="preserve"> </w:t>
       </w:r>
       <w:r>
-        <w:t xml:space="preserve">или доступности для взятия его в аренду. </w:t>
+        <w:t xml:space="preserve">или доступности для взятия его в аренду.</w:t>
       </w:r>
       <w:r>
         <w:br/>
-      </w:r>
-      <w:r>
-        <w:t xml:space="preserve">Существующие решения не предоставляют удобного и эффективного способа найти нужное оборудование и быстро арендовать его. </w:t>
       </w:r>
       <w:r>
         <w:rPr>
@@ -670,25 +771,37 @@
         <w:pBdr/>
         <w:spacing/>
         <w:ind/>
-        <w:rPr/>
+        <w:rPr>
+          <w:highlight w:val="none"/>
+        </w:rPr>
       </w:pPr>
       <w:r>
-        <w:t xml:space="preserve">“</w:t>
+        <w:rPr>
+          <w:b/>
+          <w:bCs/>
+        </w:rPr>
+        <w:t xml:space="preserve">«</w:t>
       </w:r>
       <w:r>
         <w:rPr>
+          <w:b/>
+          <w:bCs/>
           <w:lang w:val="en-US"/>
         </w:rPr>
         <w:t xml:space="preserve">RenTool</w:t>
       </w:r>
       <w:r>
-        <w:t xml:space="preserve">”</w:t>
+        <w:rPr>
+          <w:b/>
+          <w:bCs/>
+        </w:rPr>
+        <w:t xml:space="preserve">»</w:t>
       </w:r>
       <w:r>
         <w:t xml:space="preserve"> </w:t>
       </w:r>
       <w:r>
-        <w:t xml:space="preserve">предлагает м</w:t>
+        <w:t xml:space="preserve">м</w:t>
       </w:r>
       <w:r>
         <w:t xml:space="preserve">обильное приложение, </w:t>
@@ -730,6 +843,48 @@
         <w:t xml:space="preserve"> время и упростив процесс подготовки к работе.</w:t>
       </w:r>
       <w:r/>
+    </w:p>
+    <w:p>
+      <w:pPr>
+        <w:pStyle w:val="868"/>
+        <w:pBdr/>
+        <w:spacing/>
+        <w:ind/>
+        <w:rPr>
+          <w:highlight w:val="none"/>
+        </w:rPr>
+      </w:pPr>
+      <w:r>
+        <w:rPr>
+          <w:highlight w:val="none"/>
+        </w:rPr>
+        <w:t xml:space="preserve">С уважением,</w:t>
+      </w:r>
+      <w:r>
+        <w:rPr>
+          <w:highlight w:val="none"/>
+        </w:rPr>
+      </w:r>
+    </w:p>
+    <w:p>
+      <w:pPr>
+        <w:pStyle w:val="868"/>
+        <w:pBdr/>
+        <w:spacing/>
+        <w:ind/>
+        <w:rPr/>
+      </w:pPr>
+      <w:r>
+        <w:rPr>
+          <w:highlight w:val="none"/>
+        </w:rPr>
+        <w:t xml:space="preserve">команда 9-2</w:t>
+      </w:r>
+      <w:r>
+        <w:rPr>
+          <w:highlight w:val="none"/>
+        </w:rPr>
+      </w:r>
     </w:p>
     <w:p>
       <w:pPr>

</xml_diff>

<commit_message>
docs: fix convering latter
</commit_message>
<xml_diff>
--- a/documentation/Сопроводительное письмо.docx
+++ b/documentation/Сопроводительное письмо.docx
@@ -389,19 +389,7 @@
           <w:rPr>
             <w:rStyle w:val="afa"/>
           </w:rPr>
-          <w:t>PP</w:t>
-        </w:r>
-        <w:r>
-          <w:rPr>
-            <w:rStyle w:val="afa"/>
-          </w:rPr>
-          <w:t>T</w:t>
-        </w:r>
-        <w:r>
-          <w:rPr>
-            <w:rStyle w:val="afa"/>
-          </w:rPr>
-          <w:t>X</w:t>
+          <w:t>PPTX</w:t>
         </w:r>
       </w:hyperlink>
       <w:r>
@@ -412,19 +400,7 @@
           <w:rPr>
             <w:rStyle w:val="afa"/>
           </w:rPr>
-          <w:t>P</w:t>
-        </w:r>
-        <w:r>
-          <w:rPr>
-            <w:rStyle w:val="afa"/>
-          </w:rPr>
-          <w:t>D</w:t>
-        </w:r>
-        <w:r>
-          <w:rPr>
-            <w:rStyle w:val="afa"/>
-          </w:rPr>
-          <w:t>F</w:t>
+          <w:t>PDF</w:t>
         </w:r>
       </w:hyperlink>
       <w:r>
@@ -449,7 +425,19 @@
           <w:rPr>
             <w:rStyle w:val="afa"/>
           </w:rPr>
-          <w:t>GoogleDrive</w:t>
+          <w:t>GoogleD</w:t>
+        </w:r>
+        <w:r>
+          <w:rPr>
+            <w:rStyle w:val="afa"/>
+          </w:rPr>
+          <w:t>r</w:t>
+        </w:r>
+        <w:r>
+          <w:rPr>
+            <w:rStyle w:val="afa"/>
+          </w:rPr>
+          <w:t>ive</w:t>
         </w:r>
         <w:proofErr w:type="spellEnd"/>
       </w:hyperlink>

</xml_diff>